<commit_message>
add 'exit' and 'help'
</commit_message>
<xml_diff>
--- a/Docs/04_CommandReference.docx
+++ b/Docs/04_CommandReference.docx
@@ -46,11 +46,9 @@
       <w:r>
         <w:t xml:space="preserve">add transform </w:t>
       </w:r>
-      <w:proofErr w:type="spellStart"/>
       <w:r>
         <w:t>SlidingMaskOverlayTx</w:t>
       </w:r>
-      <w:proofErr w:type="spellEnd"/>
     </w:p>
     <w:p>
       <w:pPr>
@@ -86,6 +84,38 @@
         <w:pStyle w:val="Heading2"/>
       </w:pPr>
       <w:r>
+        <w:t>exit</w:t>
+      </w:r>
+    </w:p>
+    <w:p>
+      <w:r>
+        <w:t>Exits the workbench</w:t>
+      </w:r>
+      <w:r>
+        <w:t>.</w:t>
+      </w:r>
+    </w:p>
+    <w:p>
+      <w:pPr>
+        <w:pStyle w:val="IntenseQuote"/>
+      </w:pPr>
+      <w:r>
+        <w:t>Example:</w:t>
+      </w:r>
+    </w:p>
+    <w:p>
+      <w:pPr>
+        <w:pStyle w:val="IntenseQuote"/>
+      </w:pPr>
+      <w:r>
+        <w:t>exit</w:t>
+      </w:r>
+    </w:p>
+    <w:p>
+      <w:pPr>
+        <w:pStyle w:val="Heading2"/>
+      </w:pPr>
+      <w:r>
         <w:t>find best sequence</w:t>
       </w:r>
     </w:p>
@@ -128,6 +158,7 @@
         <w:pStyle w:val="IntenseQuote"/>
       </w:pPr>
       <w:r>
+        <w:lastRenderedPageBreak/>
         <w:t>Example:</w:t>
       </w:r>
     </w:p>
@@ -137,6 +168,38 @@
       </w:pPr>
       <w:r>
         <w:t>get Rounds</w:t>
+      </w:r>
+    </w:p>
+    <w:p>
+      <w:pPr>
+        <w:pStyle w:val="Heading2"/>
+      </w:pPr>
+      <w:r>
+        <w:t>help</w:t>
+      </w:r>
+    </w:p>
+    <w:p>
+      <w:r>
+        <w:t>Displays the command help screen</w:t>
+      </w:r>
+      <w:r>
+        <w:t>.</w:t>
+      </w:r>
+    </w:p>
+    <w:p>
+      <w:pPr>
+        <w:pStyle w:val="IntenseQuote"/>
+      </w:pPr>
+      <w:r>
+        <w:t>Example:</w:t>
+      </w:r>
+    </w:p>
+    <w:p>
+      <w:pPr>
+        <w:pStyle w:val="IntenseQuote"/>
+      </w:pPr>
+      <w:r>
+        <w:t>help</w:t>
       </w:r>
     </w:p>
     <w:p>
@@ -157,7 +220,6 @@
         <w:pStyle w:val="IntenseQuote"/>
       </w:pPr>
       <w:r>
-        <w:lastRenderedPageBreak/>
         <w:t>Example:</w:t>
       </w:r>
     </w:p>
@@ -261,6 +323,7 @@
         <w:pStyle w:val="Heading2"/>
       </w:pPr>
       <w:r>
+        <w:lastRenderedPageBreak/>
         <w:t>run munge</w:t>
       </w:r>
     </w:p>
@@ -311,7 +374,6 @@
         <w:pStyle w:val="IntenseQuote"/>
       </w:pPr>
       <w:r>
-        <w:lastRenderedPageBreak/>
         <w:t>run regression tests</w:t>
       </w:r>
     </w:p>
@@ -354,15 +416,7 @@
     </w:p>
     <w:p>
       <w:r>
-        <w:t>Updates a global configuration setting, such as `Rounds`, `</w:t>
-      </w:r>
-      <w:proofErr w:type="spellStart"/>
-      <w:r>
-        <w:t>InputType</w:t>
-      </w:r>
-      <w:proofErr w:type="spellEnd"/>
-      <w:r>
-        <w:t>`, or `Mode`. Used to prepare the environment before running sequences.</w:t>
+        <w:t>Updates a global configuration setting, such as `Rounds`, `InputType`, or `Mode`. Used to prepare the environment before running sequences.</w:t>
       </w:r>
     </w:p>
     <w:p>
@@ -470,16 +524,8 @@
         <w:pStyle w:val="Heading2"/>
       </w:pPr>
       <w:r>
-        <w:t xml:space="preserve">convert </w:t>
+        <w:t>convert file to sql</w:t>
       </w:r>
-      <w:r>
-        <w:t xml:space="preserve">file to </w:t>
-      </w:r>
-      <w:proofErr w:type="spellStart"/>
-      <w:r>
-        <w:t>sql</w:t>
-      </w:r>
-      <w:proofErr w:type="spellEnd"/>
     </w:p>
     <w:p>
       <w:r>
@@ -670,47 +716,13 @@
         </w:rPr>
         <w:t>$</w:t>
       </w:r>
-      <w:proofErr w:type="spellStart"/>
       <w:r>
         <w:rPr>
           <w:rFonts w:ascii="Consolas" w:eastAsia="Consolas" w:hAnsi="Consolas"/>
           <w:sz w:val="20"/>
         </w:rPr>
-        <w:t>MaskedCascadeSubFwdFbTx</w:t>
+        <w:t>MaskedCascadeSubFwdFbTx -&gt; SubBytesInvTx -&gt; ApplyMaskBasedMixingTx</w:t>
       </w:r>
-      <w:proofErr w:type="spellEnd"/>
-      <w:r>
-        <w:rPr>
-          <w:rFonts w:ascii="Consolas" w:eastAsia="Consolas" w:hAnsi="Consolas"/>
-          <w:sz w:val="20"/>
-        </w:rPr>
-        <w:t xml:space="preserve"> -&gt; </w:t>
-      </w:r>
-      <w:proofErr w:type="spellStart"/>
-      <w:r>
-        <w:rPr>
-          <w:rFonts w:ascii="Consolas" w:eastAsia="Consolas" w:hAnsi="Consolas"/>
-          <w:sz w:val="20"/>
-        </w:rPr>
-        <w:t>SubBytesInvTx</w:t>
-      </w:r>
-      <w:proofErr w:type="spellEnd"/>
-      <w:r>
-        <w:rPr>
-          <w:rFonts w:ascii="Consolas" w:eastAsia="Consolas" w:hAnsi="Consolas"/>
-          <w:sz w:val="20"/>
-        </w:rPr>
-        <w:t xml:space="preserve"> -&gt; </w:t>
-      </w:r>
-      <w:proofErr w:type="spellStart"/>
-      <w:r>
-        <w:rPr>
-          <w:rFonts w:ascii="Consolas" w:eastAsia="Consolas" w:hAnsi="Consolas"/>
-          <w:sz w:val="20"/>
-        </w:rPr>
-        <w:t>ApplyMaskBasedMixingTx</w:t>
-      </w:r>
-      <w:proofErr w:type="spellEnd"/>
     </w:p>
     <w:p>
       <w:pPr>

</xml_diff>